<commit_message>
Add corrects in report. Correct mistakes in view models.
</commit_message>
<xml_diff>
--- a/CourseProjecList.docx
+++ b/CourseProjecList.docx
@@ -1107,7 +1107,7 @@
           <w:r>
             <w:fldChar w:fldCharType="separate"/>
           </w:r>
-          <w:hyperlink w:anchor="_Toc41247507" w:history="1">
+          <w:hyperlink w:anchor="_Toc41249569" w:history="1">
             <w:r>
               <w:rPr>
                 <w:rStyle w:val="af8"/>
@@ -1135,7 +1135,7 @@
                 <w:noProof/>
                 <w:webHidden/>
               </w:rPr>
-              <w:instrText xml:space="preserve"> PAGEREF _Toc41247507 \h </w:instrText>
+              <w:instrText xml:space="preserve"> PAGEREF _Toc41249569 \h </w:instrText>
             </w:r>
             <w:r>
               <w:rPr>
@@ -1155,7 +1155,7 @@
                 <w:noProof/>
                 <w:webHidden/>
               </w:rPr>
-              <w:t>3</w:t>
+              <w:t>4</w:t>
             </w:r>
             <w:r>
               <w:rPr>
@@ -1176,7 +1176,7 @@
               <w:szCs w:val="22"/>
             </w:rPr>
           </w:pPr>
-          <w:hyperlink w:anchor="_Toc41247508" w:history="1">
+          <w:hyperlink w:anchor="_Toc41249570" w:history="1">
             <w:r>
               <w:rPr>
                 <w:rStyle w:val="af8"/>
@@ -1205,7 +1205,7 @@
                 <w:noProof/>
                 <w:webHidden/>
               </w:rPr>
-              <w:instrText xml:space="preserve"> PAGEREF _Toc41247508 \h </w:instrText>
+              <w:instrText xml:space="preserve"> PAGEREF _Toc41249570 \h </w:instrText>
             </w:r>
             <w:r>
               <w:rPr>
@@ -1225,7 +1225,7 @@
                 <w:noProof/>
                 <w:webHidden/>
               </w:rPr>
-              <w:t>4</w:t>
+              <w:t>5</w:t>
             </w:r>
             <w:r>
               <w:rPr>
@@ -1246,7 +1246,7 @@
               <w:szCs w:val="22"/>
             </w:rPr>
           </w:pPr>
-          <w:hyperlink w:anchor="_Toc41247509" w:history="1">
+          <w:hyperlink w:anchor="_Toc41249571" w:history="1">
             <w:r>
               <w:rPr>
                 <w:rStyle w:val="af8"/>
@@ -1293,7 +1293,7 @@
                 <w:noProof/>
                 <w:webHidden/>
               </w:rPr>
-              <w:instrText xml:space="preserve"> PAGEREF _Toc41247509 \h </w:instrText>
+              <w:instrText xml:space="preserve"> PAGEREF _Toc41249571 \h </w:instrText>
             </w:r>
             <w:r>
               <w:rPr>
@@ -1313,7 +1313,7 @@
                 <w:noProof/>
                 <w:webHidden/>
               </w:rPr>
-              <w:t>4</w:t>
+              <w:t>5</w:t>
             </w:r>
             <w:r>
               <w:rPr>
@@ -1334,7 +1334,7 @@
               <w:szCs w:val="22"/>
             </w:rPr>
           </w:pPr>
-          <w:hyperlink w:anchor="_Toc41247510" w:history="1">
+          <w:hyperlink w:anchor="_Toc41249572" w:history="1">
             <w:r>
               <w:rPr>
                 <w:rStyle w:val="af8"/>
@@ -1381,7 +1381,7 @@
                 <w:noProof/>
                 <w:webHidden/>
               </w:rPr>
-              <w:instrText xml:space="preserve"> PAGEREF _Toc41247510 \h </w:instrText>
+              <w:instrText xml:space="preserve"> PAGEREF _Toc41249572 \h </w:instrText>
             </w:r>
             <w:r>
               <w:rPr>
@@ -1401,7 +1401,7 @@
                 <w:noProof/>
                 <w:webHidden/>
               </w:rPr>
-              <w:t>5</w:t>
+              <w:t>6</w:t>
             </w:r>
             <w:r>
               <w:rPr>
@@ -1422,7 +1422,7 @@
               <w:szCs w:val="22"/>
             </w:rPr>
           </w:pPr>
-          <w:hyperlink w:anchor="_Toc41247511" w:history="1">
+          <w:hyperlink w:anchor="_Toc41249573" w:history="1">
             <w:r>
               <w:rPr>
                 <w:rStyle w:val="af8"/>
@@ -1450,7 +1450,7 @@
                 <w:noProof/>
                 <w:webHidden/>
               </w:rPr>
-              <w:instrText xml:space="preserve"> PAGEREF _Toc41247511 \h </w:instrText>
+              <w:instrText xml:space="preserve"> PAGEREF _Toc41249573 \h </w:instrText>
             </w:r>
             <w:r>
               <w:rPr>
@@ -1470,7 +1470,7 @@
                 <w:noProof/>
                 <w:webHidden/>
               </w:rPr>
-              <w:t>7</w:t>
+              <w:t>8</w:t>
             </w:r>
             <w:r>
               <w:rPr>
@@ -1491,7 +1491,7 @@
               <w:szCs w:val="22"/>
             </w:rPr>
           </w:pPr>
-          <w:hyperlink w:anchor="_Toc41247512" w:history="1">
+          <w:hyperlink w:anchor="_Toc41249574" w:history="1">
             <w:r>
               <w:rPr>
                 <w:rStyle w:val="af8"/>
@@ -1519,7 +1519,7 @@
                 <w:noProof/>
                 <w:webHidden/>
               </w:rPr>
-              <w:instrText xml:space="preserve"> PAGEREF _Toc41247512 \h </w:instrText>
+              <w:instrText xml:space="preserve"> PAGEREF _Toc41249574 \h </w:instrText>
             </w:r>
             <w:r>
               <w:rPr>
@@ -1539,7 +1539,7 @@
                 <w:noProof/>
                 <w:webHidden/>
               </w:rPr>
-              <w:t>9</w:t>
+              <w:t>10</w:t>
             </w:r>
             <w:r>
               <w:rPr>
@@ -1560,7 +1560,7 @@
               <w:szCs w:val="22"/>
             </w:rPr>
           </w:pPr>
-          <w:hyperlink w:anchor="_Toc41247513" w:history="1">
+          <w:hyperlink w:anchor="_Toc41249575" w:history="1">
             <w:r>
               <w:rPr>
                 <w:rStyle w:val="af8"/>
@@ -1589,7 +1589,7 @@
                 <w:noProof/>
                 <w:webHidden/>
               </w:rPr>
-              <w:instrText xml:space="preserve"> PAGEREF _Toc41247513 \h </w:instrText>
+              <w:instrText xml:space="preserve"> PAGEREF _Toc41249575 \h </w:instrText>
             </w:r>
             <w:r>
               <w:rPr>
@@ -1609,7 +1609,7 @@
                 <w:noProof/>
                 <w:webHidden/>
               </w:rPr>
-              <w:t>9</w:t>
+              <w:t>10</w:t>
             </w:r>
             <w:r>
               <w:rPr>
@@ -1630,7 +1630,7 @@
               <w:szCs w:val="22"/>
             </w:rPr>
           </w:pPr>
-          <w:hyperlink w:anchor="_Toc41247514" w:history="1">
+          <w:hyperlink w:anchor="_Toc41249576" w:history="1">
             <w:r>
               <w:rPr>
                 <w:rStyle w:val="af8"/>
@@ -1658,7 +1658,7 @@
                 <w:noProof/>
                 <w:webHidden/>
               </w:rPr>
-              <w:instrText xml:space="preserve"> PAGEREF _Toc41247514 \h </w:instrText>
+              <w:instrText xml:space="preserve"> PAGEREF _Toc41249576 \h </w:instrText>
             </w:r>
             <w:r>
               <w:rPr>
@@ -1678,7 +1678,7 @@
                 <w:noProof/>
                 <w:webHidden/>
               </w:rPr>
-              <w:t>10</w:t>
+              <w:t>11</w:t>
             </w:r>
             <w:r>
               <w:rPr>
@@ -1699,7 +1699,7 @@
               <w:szCs w:val="22"/>
             </w:rPr>
           </w:pPr>
-          <w:hyperlink w:anchor="_Toc41247515" w:history="1">
+          <w:hyperlink w:anchor="_Toc41249577" w:history="1">
             <w:r>
               <w:rPr>
                 <w:rStyle w:val="af8"/>
@@ -1727,7 +1727,7 @@
                 <w:noProof/>
                 <w:webHidden/>
               </w:rPr>
-              <w:instrText xml:space="preserve"> PAGEREF _Toc41247515 \h </w:instrText>
+              <w:instrText xml:space="preserve"> PAGEREF _Toc41249577 \h </w:instrText>
             </w:r>
             <w:r>
               <w:rPr>
@@ -1747,7 +1747,7 @@
                 <w:noProof/>
                 <w:webHidden/>
               </w:rPr>
-              <w:t>11</w:t>
+              <w:t>12</w:t>
             </w:r>
             <w:r>
               <w:rPr>
@@ -1768,7 +1768,7 @@
               <w:szCs w:val="22"/>
             </w:rPr>
           </w:pPr>
-          <w:hyperlink w:anchor="_Toc41247516" w:history="1">
+          <w:hyperlink w:anchor="_Toc41249578" w:history="1">
             <w:r>
               <w:rPr>
                 <w:rStyle w:val="af8"/>
@@ -1796,7 +1796,7 @@
                 <w:noProof/>
                 <w:webHidden/>
               </w:rPr>
-              <w:instrText xml:space="preserve"> PAGEREF _Toc41247516 \h </w:instrText>
+              <w:instrText xml:space="preserve"> PAGEREF _Toc41249578 \h </w:instrText>
             </w:r>
             <w:r>
               <w:rPr>
@@ -1816,7 +1816,7 @@
                 <w:noProof/>
                 <w:webHidden/>
               </w:rPr>
-              <w:t>11</w:t>
+              <w:t>12</w:t>
             </w:r>
             <w:r>
               <w:rPr>
@@ -1837,7 +1837,7 @@
               <w:szCs w:val="22"/>
             </w:rPr>
           </w:pPr>
-          <w:hyperlink w:anchor="_Toc41247517" w:history="1">
+          <w:hyperlink w:anchor="_Toc41249579" w:history="1">
             <w:r>
               <w:rPr>
                 <w:rStyle w:val="af8"/>
@@ -1865,7 +1865,7 @@
                 <w:noProof/>
                 <w:webHidden/>
               </w:rPr>
-              <w:instrText xml:space="preserve"> PAGEREF _Toc41247517 \h </w:instrText>
+              <w:instrText xml:space="preserve"> PAGEREF _Toc41249579 \h </w:instrText>
             </w:r>
             <w:r>
               <w:rPr>
@@ -1885,7 +1885,7 @@
                 <w:noProof/>
                 <w:webHidden/>
               </w:rPr>
-              <w:t>12</w:t>
+              <w:t>13</w:t>
             </w:r>
             <w:r>
               <w:rPr>
@@ -1906,7 +1906,7 @@
               <w:szCs w:val="22"/>
             </w:rPr>
           </w:pPr>
-          <w:hyperlink w:anchor="_Toc41247518" w:history="1">
+          <w:hyperlink w:anchor="_Toc41249580" w:history="1">
             <w:r>
               <w:rPr>
                 <w:rStyle w:val="af8"/>
@@ -1934,7 +1934,7 @@
                 <w:noProof/>
                 <w:webHidden/>
               </w:rPr>
-              <w:instrText xml:space="preserve"> PAGEREF _Toc41247518 \h </w:instrText>
+              <w:instrText xml:space="preserve"> PAGEREF _Toc41249580 \h </w:instrText>
             </w:r>
             <w:r>
               <w:rPr>
@@ -1954,7 +1954,7 @@
                 <w:noProof/>
                 <w:webHidden/>
               </w:rPr>
-              <w:t>14</w:t>
+              <w:t>15</w:t>
             </w:r>
             <w:r>
               <w:rPr>
@@ -1975,7 +1975,7 @@
               <w:szCs w:val="22"/>
             </w:rPr>
           </w:pPr>
-          <w:hyperlink w:anchor="_Toc41247519" w:history="1">
+          <w:hyperlink w:anchor="_Toc41249581" w:history="1">
             <w:r>
               <w:rPr>
                 <w:rStyle w:val="af8"/>
@@ -2003,7 +2003,7 @@
                 <w:noProof/>
                 <w:webHidden/>
               </w:rPr>
-              <w:instrText xml:space="preserve"> PAGEREF _Toc41247519 \h </w:instrText>
+              <w:instrText xml:space="preserve"> PAGEREF _Toc41249581 \h </w:instrText>
             </w:r>
             <w:r>
               <w:rPr>
@@ -2023,7 +2023,7 @@
                 <w:noProof/>
                 <w:webHidden/>
               </w:rPr>
-              <w:t>14</w:t>
+              <w:t>15</w:t>
             </w:r>
             <w:r>
               <w:rPr>
@@ -2044,7 +2044,7 @@
               <w:szCs w:val="22"/>
             </w:rPr>
           </w:pPr>
-          <w:hyperlink w:anchor="_Toc41247520" w:history="1">
+          <w:hyperlink w:anchor="_Toc41249582" w:history="1">
             <w:r>
               <w:rPr>
                 <w:rStyle w:val="af8"/>
@@ -2072,7 +2072,7 @@
                 <w:noProof/>
                 <w:webHidden/>
               </w:rPr>
-              <w:instrText xml:space="preserve"> PAGEREF _Toc41247520 \h </w:instrText>
+              <w:instrText xml:space="preserve"> PAGEREF _Toc41249582 \h </w:instrText>
             </w:r>
             <w:r>
               <w:rPr>
@@ -2092,7 +2092,7 @@
                 <w:noProof/>
                 <w:webHidden/>
               </w:rPr>
-              <w:t>14</w:t>
+              <w:t>15</w:t>
             </w:r>
             <w:r>
               <w:rPr>
@@ -2113,7 +2113,7 @@
               <w:szCs w:val="22"/>
             </w:rPr>
           </w:pPr>
-          <w:hyperlink w:anchor="_Toc41247521" w:history="1">
+          <w:hyperlink w:anchor="_Toc41249583" w:history="1">
             <w:r>
               <w:rPr>
                 <w:rStyle w:val="af8"/>
@@ -2150,7 +2150,7 @@
                 <w:noProof/>
                 <w:webHidden/>
               </w:rPr>
-              <w:instrText xml:space="preserve"> PAGEREF _Toc41247521 \h </w:instrText>
+              <w:instrText xml:space="preserve"> PAGEREF _Toc41249583 \h </w:instrText>
             </w:r>
             <w:r>
               <w:rPr>
@@ -2170,7 +2170,7 @@
                 <w:noProof/>
                 <w:webHidden/>
               </w:rPr>
-              <w:t>15</w:t>
+              <w:t>16</w:t>
             </w:r>
             <w:r>
               <w:rPr>
@@ -2191,7 +2191,7 @@
               <w:szCs w:val="22"/>
             </w:rPr>
           </w:pPr>
-          <w:hyperlink w:anchor="_Toc41247522" w:history="1">
+          <w:hyperlink w:anchor="_Toc41249584" w:history="1">
             <w:r>
               <w:rPr>
                 <w:rStyle w:val="af8"/>
@@ -2219,7 +2219,7 @@
                 <w:noProof/>
                 <w:webHidden/>
               </w:rPr>
-              <w:instrText xml:space="preserve"> PAGEREF _Toc41247522 \h </w:instrText>
+              <w:instrText xml:space="preserve"> PAGEREF _Toc41249584 \h </w:instrText>
             </w:r>
             <w:r>
               <w:rPr>
@@ -2239,7 +2239,7 @@
                 <w:noProof/>
                 <w:webHidden/>
               </w:rPr>
-              <w:t>16</w:t>
+              <w:t>17</w:t>
             </w:r>
             <w:r>
               <w:rPr>
@@ -2260,7 +2260,7 @@
               <w:szCs w:val="22"/>
             </w:rPr>
           </w:pPr>
-          <w:hyperlink w:anchor="_Toc41247523" w:history="1">
+          <w:hyperlink w:anchor="_Toc41249585" w:history="1">
             <w:r>
               <w:rPr>
                 <w:rStyle w:val="af8"/>
@@ -2288,7 +2288,7 @@
                 <w:noProof/>
                 <w:webHidden/>
               </w:rPr>
-              <w:instrText xml:space="preserve"> PAGEREF _Toc41247523 \h </w:instrText>
+              <w:instrText xml:space="preserve"> PAGEREF _Toc41249585 \h </w:instrText>
             </w:r>
             <w:r>
               <w:rPr>
@@ -2308,7 +2308,7 @@
                 <w:noProof/>
                 <w:webHidden/>
               </w:rPr>
-              <w:t>18</w:t>
+              <w:t>19</w:t>
             </w:r>
             <w:r>
               <w:rPr>
@@ -2329,14 +2329,30 @@
               <w:szCs w:val="22"/>
             </w:rPr>
           </w:pPr>
-          <w:hyperlink w:anchor="_Toc41247524" w:history="1">
+          <w:hyperlink w:anchor="_Toc41249586" w:history="1">
             <w:r>
               <w:rPr>
                 <w:rStyle w:val="af8"/>
                 <w:rFonts w:eastAsiaTheme="majorEastAsia"/>
                 <w:noProof/>
               </w:rPr>
-              <w:t>Список используемых источников</w:t>
+              <w:t>ЗАК</w:t>
+            </w:r>
+            <w:r>
+              <w:rPr>
+                <w:rStyle w:val="af8"/>
+                <w:rFonts w:eastAsiaTheme="majorEastAsia"/>
+                <w:noProof/>
+              </w:rPr>
+              <w:t>Л</w:t>
+            </w:r>
+            <w:r>
+              <w:rPr>
+                <w:rStyle w:val="af8"/>
+                <w:rFonts w:eastAsiaTheme="majorEastAsia"/>
+                <w:noProof/>
+              </w:rPr>
+              <w:t>ЮЧЕНИЕ</w:t>
             </w:r>
             <w:r>
               <w:rPr>
@@ -2357,7 +2373,7 @@
                 <w:noProof/>
                 <w:webHidden/>
               </w:rPr>
-              <w:instrText xml:space="preserve"> PAGEREF _Toc41247524 \h </w:instrText>
+              <w:instrText xml:space="preserve"> PAGEREF _Toc41249586 \h </w:instrText>
             </w:r>
             <w:r>
               <w:rPr>
@@ -2377,7 +2393,7 @@
                 <w:noProof/>
                 <w:webHidden/>
               </w:rPr>
-              <w:t>24</w:t>
+              <w:t>23</w:t>
             </w:r>
             <w:r>
               <w:rPr>
@@ -2398,14 +2414,14 @@
               <w:szCs w:val="22"/>
             </w:rPr>
           </w:pPr>
-          <w:hyperlink w:anchor="_Toc41247525" w:history="1">
+          <w:hyperlink w:anchor="_Toc41249587" w:history="1">
             <w:r>
               <w:rPr>
                 <w:rStyle w:val="af8"/>
                 <w:rFonts w:eastAsiaTheme="majorEastAsia"/>
                 <w:noProof/>
               </w:rPr>
-              <w:t>ПРИЛОЖЕНИЕ А</w:t>
+              <w:t>Список используемых источников</w:t>
             </w:r>
             <w:r>
               <w:rPr>
@@ -2426,7 +2442,7 @@
                 <w:noProof/>
                 <w:webHidden/>
               </w:rPr>
-              <w:instrText xml:space="preserve"> PAGEREF _Toc41247525 \h </w:instrText>
+              <w:instrText xml:space="preserve"> PAGEREF _Toc41249587 \h </w:instrText>
             </w:r>
             <w:r>
               <w:rPr>
@@ -2446,7 +2462,7 @@
                 <w:noProof/>
                 <w:webHidden/>
               </w:rPr>
-              <w:t>25</w:t>
+              <w:t>24</w:t>
             </w:r>
             <w:r>
               <w:rPr>
@@ -2467,14 +2483,14 @@
               <w:szCs w:val="22"/>
             </w:rPr>
           </w:pPr>
-          <w:hyperlink w:anchor="_Toc41247526" w:history="1">
+          <w:hyperlink w:anchor="_Toc41249588" w:history="1">
             <w:r>
               <w:rPr>
                 <w:rStyle w:val="af8"/>
                 <w:rFonts w:eastAsiaTheme="majorEastAsia"/>
                 <w:noProof/>
               </w:rPr>
-              <w:t>ПРИЛОЖЕНИЕ Б</w:t>
+              <w:t>ПРИЛОЖЕНИЕ А</w:t>
             </w:r>
             <w:r>
               <w:rPr>
@@ -2495,7 +2511,7 @@
                 <w:noProof/>
                 <w:webHidden/>
               </w:rPr>
-              <w:instrText xml:space="preserve"> PAGEREF _Toc41247526 \h </w:instrText>
+              <w:instrText xml:space="preserve"> PAGEREF _Toc41249588 \h </w:instrText>
             </w:r>
             <w:r>
               <w:rPr>
@@ -2515,7 +2531,7 @@
                 <w:noProof/>
                 <w:webHidden/>
               </w:rPr>
-              <w:t>26</w:t>
+              <w:t>25</w:t>
             </w:r>
             <w:r>
               <w:rPr>
@@ -2536,14 +2552,14 @@
               <w:szCs w:val="22"/>
             </w:rPr>
           </w:pPr>
-          <w:hyperlink w:anchor="_Toc41247527" w:history="1">
+          <w:hyperlink w:anchor="_Toc41249589" w:history="1">
             <w:r>
               <w:rPr>
                 <w:rStyle w:val="af8"/>
                 <w:rFonts w:eastAsiaTheme="majorEastAsia"/>
                 <w:noProof/>
               </w:rPr>
-              <w:t>ПРИЛОЖЕНИЕ В</w:t>
+              <w:t>ПРИЛОЖЕНИЕ Б</w:t>
             </w:r>
             <w:r>
               <w:rPr>
@@ -2564,7 +2580,7 @@
                 <w:noProof/>
                 <w:webHidden/>
               </w:rPr>
-              <w:instrText xml:space="preserve"> PAGEREF _Toc41247527 \h </w:instrText>
+              <w:instrText xml:space="preserve"> PAGEREF _Toc41249589 \h </w:instrText>
             </w:r>
             <w:r>
               <w:rPr>
@@ -2584,7 +2600,7 @@
                 <w:noProof/>
                 <w:webHidden/>
               </w:rPr>
-              <w:t>27</w:t>
+              <w:t>26</w:t>
             </w:r>
             <w:r>
               <w:rPr>
@@ -2605,14 +2621,14 @@
               <w:szCs w:val="22"/>
             </w:rPr>
           </w:pPr>
-          <w:hyperlink w:anchor="_Toc41247528" w:history="1">
+          <w:hyperlink w:anchor="_Toc41249590" w:history="1">
             <w:r>
               <w:rPr>
                 <w:rStyle w:val="af8"/>
                 <w:rFonts w:eastAsiaTheme="majorEastAsia"/>
                 <w:noProof/>
               </w:rPr>
-              <w:t>ПРИЛОЖЕНИЕ Г</w:t>
+              <w:t>ПРИЛОЖЕНИЕ В</w:t>
             </w:r>
             <w:r>
               <w:rPr>
@@ -2633,7 +2649,7 @@
                 <w:noProof/>
                 <w:webHidden/>
               </w:rPr>
-              <w:instrText xml:space="preserve"> PAGEREF _Toc41247528 \h </w:instrText>
+              <w:instrText xml:space="preserve"> PAGEREF _Toc41249590 \h </w:instrText>
             </w:r>
             <w:r>
               <w:rPr>
@@ -2653,7 +2669,7 @@
                 <w:noProof/>
                 <w:webHidden/>
               </w:rPr>
-              <w:t>28</w:t>
+              <w:t>27</w:t>
             </w:r>
             <w:r>
               <w:rPr>
@@ -2674,14 +2690,14 @@
               <w:szCs w:val="22"/>
             </w:rPr>
           </w:pPr>
-          <w:hyperlink w:anchor="_Toc41247529" w:history="1">
+          <w:hyperlink w:anchor="_Toc41249591" w:history="1">
             <w:r>
               <w:rPr>
                 <w:rStyle w:val="af8"/>
                 <w:rFonts w:eastAsiaTheme="majorEastAsia"/>
                 <w:noProof/>
               </w:rPr>
-              <w:t>ПРИЛОЖЕНИЕ Д</w:t>
+              <w:t>ПРИЛОЖЕНИЕ Г</w:t>
             </w:r>
             <w:r>
               <w:rPr>
@@ -2702,7 +2718,7 @@
                 <w:noProof/>
                 <w:webHidden/>
               </w:rPr>
-              <w:instrText xml:space="preserve"> PAGEREF _Toc41247529 \h </w:instrText>
+              <w:instrText xml:space="preserve"> PAGEREF _Toc41249591 \h </w:instrText>
             </w:r>
             <w:r>
               <w:rPr>
@@ -2722,7 +2738,7 @@
                 <w:noProof/>
                 <w:webHidden/>
               </w:rPr>
-              <w:t>29</w:t>
+              <w:t>28</w:t>
             </w:r>
             <w:r>
               <w:rPr>
@@ -2743,14 +2759,14 @@
               <w:szCs w:val="22"/>
             </w:rPr>
           </w:pPr>
-          <w:hyperlink w:anchor="_Toc41247530" w:history="1">
+          <w:hyperlink w:anchor="_Toc41249592" w:history="1">
             <w:r>
               <w:rPr>
                 <w:rStyle w:val="af8"/>
                 <w:rFonts w:eastAsiaTheme="majorEastAsia"/>
                 <w:noProof/>
               </w:rPr>
-              <w:t>ПРИЛОЖЕНИЕ Е</w:t>
+              <w:t>ПРИЛОЖЕНИЕ Д</w:t>
             </w:r>
             <w:r>
               <w:rPr>
@@ -2771,7 +2787,7 @@
                 <w:noProof/>
                 <w:webHidden/>
               </w:rPr>
-              <w:instrText xml:space="preserve"> PAGEREF _Toc41247530 \h </w:instrText>
+              <w:instrText xml:space="preserve"> PAGEREF _Toc41249592 \h </w:instrText>
             </w:r>
             <w:r>
               <w:rPr>
@@ -2791,7 +2807,7 @@
                 <w:noProof/>
                 <w:webHidden/>
               </w:rPr>
-              <w:t>30</w:t>
+              <w:t>29</w:t>
             </w:r>
             <w:r>
               <w:rPr>
@@ -2812,13 +2828,82 @@
               <w:szCs w:val="22"/>
             </w:rPr>
           </w:pPr>
-          <w:hyperlink w:anchor="_Toc41247531" w:history="1">
+          <w:hyperlink w:anchor="_Toc41249593" w:history="1">
             <w:r>
               <w:rPr>
                 <w:rStyle w:val="af8"/>
                 <w:rFonts w:eastAsiaTheme="majorEastAsia"/>
                 <w:noProof/>
               </w:rPr>
+              <w:t>ПРИЛОЖЕНИЕ Е</w:t>
+            </w:r>
+            <w:r>
+              <w:rPr>
+                <w:noProof/>
+                <w:webHidden/>
+              </w:rPr>
+              <w:tab/>
+            </w:r>
+            <w:r>
+              <w:rPr>
+                <w:noProof/>
+                <w:webHidden/>
+              </w:rPr>
+              <w:fldChar w:fldCharType="begin"/>
+            </w:r>
+            <w:r>
+              <w:rPr>
+                <w:noProof/>
+                <w:webHidden/>
+              </w:rPr>
+              <w:instrText xml:space="preserve"> PAGEREF _Toc41249593 \h </w:instrText>
+            </w:r>
+            <w:r>
+              <w:rPr>
+                <w:noProof/>
+                <w:webHidden/>
+              </w:rPr>
+            </w:r>
+            <w:r>
+              <w:rPr>
+                <w:noProof/>
+                <w:webHidden/>
+              </w:rPr>
+              <w:fldChar w:fldCharType="separate"/>
+            </w:r>
+            <w:r>
+              <w:rPr>
+                <w:noProof/>
+                <w:webHidden/>
+              </w:rPr>
+              <w:t>30</w:t>
+            </w:r>
+            <w:r>
+              <w:rPr>
+                <w:noProof/>
+                <w:webHidden/>
+              </w:rPr>
+              <w:fldChar w:fldCharType="end"/>
+            </w:r>
+          </w:hyperlink>
+        </w:p>
+        <w:p>
+          <w:pPr>
+            <w:pStyle w:val="12"/>
+            <w:rPr>
+              <w:rFonts w:asciiTheme="minorHAnsi" w:eastAsiaTheme="minorEastAsia" w:hAnsiTheme="minorHAnsi" w:cstheme="minorBidi"/>
+              <w:noProof/>
+              <w:sz w:val="22"/>
+              <w:szCs w:val="22"/>
+            </w:rPr>
+          </w:pPr>
+          <w:hyperlink w:anchor="_Toc41249594" w:history="1">
+            <w:r>
+              <w:rPr>
+                <w:rStyle w:val="af8"/>
+                <w:rFonts w:eastAsiaTheme="majorEastAsia"/>
+                <w:noProof/>
+              </w:rPr>
               <w:t>ПРИЛОЖЕНИЕ 6</w:t>
             </w:r>
             <w:r>
@@ -2840,7 +2925,7 @@
                 <w:noProof/>
                 <w:webHidden/>
               </w:rPr>
-              <w:instrText xml:space="preserve"> PAGEREF _Toc41247531 \h </w:instrText>
+              <w:instrText xml:space="preserve"> PAGEREF _Toc41249594 \h </w:instrText>
             </w:r>
             <w:r>
               <w:rPr>
@@ -3255,7 +3340,7 @@
       </w:pPr>
       <w:bookmarkStart w:id="1" w:name="_Toc451114525"/>
       <w:bookmarkStart w:id="2" w:name="_Toc515195829"/>
-      <w:bookmarkStart w:id="3" w:name="_Toc41247507"/>
+      <w:bookmarkStart w:id="3" w:name="_Toc41249569"/>
       <w:r>
         <w:lastRenderedPageBreak/>
         <w:t>В</w:t>
@@ -3524,7 +3609,7 @@
         <w:lastRenderedPageBreak/>
         <w:tab/>
       </w:r>
-      <w:bookmarkStart w:id="5" w:name="_Toc41247508"/>
+      <w:bookmarkStart w:id="5" w:name="_Toc41249570"/>
       <w:r>
         <w:rPr>
           <w:snapToGrid w:val="0"/>
@@ -3934,7 +4019,7 @@
           <w:snapToGrid w:val="0"/>
         </w:rPr>
       </w:pPr>
-      <w:bookmarkStart w:id="6" w:name="_Toc41247509"/>
+      <w:bookmarkStart w:id="6" w:name="_Toc41249571"/>
       <w:r>
         <w:rPr>
           <w:snapToGrid w:val="0"/>
@@ -4247,7 +4332,7 @@
           <w:snapToGrid w:val="0"/>
         </w:rPr>
       </w:pPr>
-      <w:bookmarkStart w:id="7" w:name="_Toc41247510"/>
+      <w:bookmarkStart w:id="7" w:name="_Toc41249572"/>
       <w:r>
         <w:rPr>
           <w:snapToGrid w:val="0"/>
@@ -4794,7 +4879,7 @@
       </w:pPr>
       <w:bookmarkStart w:id="8" w:name="_Toc515195831"/>
       <w:bookmarkStart w:id="9" w:name="_Toc515195832"/>
-      <w:bookmarkStart w:id="10" w:name="_Toc41247511"/>
+      <w:bookmarkStart w:id="10" w:name="_Toc41249573"/>
       <w:r>
         <w:rPr>
           <w:lang w:val="ru-RU"/>
@@ -5416,7 +5501,7 @@
         <w:lastRenderedPageBreak/>
         <w:t xml:space="preserve"> </w:t>
       </w:r>
-      <w:bookmarkStart w:id="11" w:name="_Toc41247512"/>
+      <w:bookmarkStart w:id="11" w:name="_Toc41249574"/>
       <w:r>
         <w:rPr>
           <w:color w:val="000000"/>
@@ -5453,7 +5538,7 @@
           <w:lang w:val="be-BY" w:eastAsia="be-BY"/>
         </w:rPr>
       </w:pPr>
-      <w:bookmarkStart w:id="12" w:name="_Toc41247513"/>
+      <w:bookmarkStart w:id="12" w:name="_Toc41249575"/>
       <w:r>
         <w:rPr>
           <w:lang w:val="be-BY" w:eastAsia="be-BY"/>
@@ -5508,7 +5593,7 @@
           <w:lang w:eastAsia="ru-RU"/>
         </w:rPr>
         <w:drawing>
-          <wp:anchor distT="0" distB="0" distL="114300" distR="114300" simplePos="0" relativeHeight="251646976" behindDoc="0" locked="0" layoutInCell="1" allowOverlap="1">
+          <wp:anchor distT="0" distB="0" distL="114300" distR="114300" simplePos="0" relativeHeight="251644928" behindDoc="0" locked="0" layoutInCell="1" allowOverlap="1">
             <wp:simplePos x="0" y="0"/>
             <wp:positionH relativeFrom="column">
               <wp:posOffset>1086485</wp:posOffset>
@@ -5809,7 +5894,7 @@
         </w:numPr>
         <w:ind w:left="1512" w:hanging="803"/>
       </w:pPr>
-      <w:bookmarkStart w:id="13" w:name="_Toc41247514"/>
+      <w:bookmarkStart w:id="13" w:name="_Toc41249576"/>
       <w:r>
         <w:t xml:space="preserve">3.2 </w:t>
       </w:r>
@@ -6170,7 +6255,7 @@
           <w:szCs w:val="22"/>
         </w:rPr>
       </w:pPr>
-      <w:bookmarkStart w:id="14" w:name="_Toc41247515"/>
+      <w:bookmarkStart w:id="14" w:name="_Toc41249577"/>
       <w:r>
         <w:t>3.3</w:t>
       </w:r>
@@ -6222,7 +6307,7 @@
         </w:numPr>
         <w:ind w:left="1427" w:hanging="718"/>
       </w:pPr>
-      <w:bookmarkStart w:id="15" w:name="_Toc41247516"/>
+      <w:bookmarkStart w:id="15" w:name="_Toc41249578"/>
       <w:r>
         <w:t xml:space="preserve">3.4 </w:t>
       </w:r>
@@ -6434,7 +6519,7 @@
         </w:numPr>
         <w:ind w:left="851"/>
       </w:pPr>
-      <w:bookmarkStart w:id="16" w:name="_Toc41247517"/>
+      <w:bookmarkStart w:id="16" w:name="_Toc41249579"/>
       <w:r>
         <w:t>3.5</w:t>
       </w:r>
@@ -6571,7 +6656,7 @@
         <w:jc w:val="both"/>
       </w:pPr>
       <w:bookmarkStart w:id="17" w:name="_Toc9574723"/>
-      <w:bookmarkStart w:id="18" w:name="_Toc41247518"/>
+      <w:bookmarkStart w:id="18" w:name="_Toc41249580"/>
       <w:r>
         <w:lastRenderedPageBreak/>
         <w:t>4 Реализация программного средства</w:t>
@@ -6597,7 +6682,7 @@
         <w:ind w:left="851" w:hanging="142"/>
       </w:pPr>
       <w:bookmarkStart w:id="19" w:name="_Toc9574724"/>
-      <w:bookmarkStart w:id="20" w:name="_Toc41247519"/>
+      <w:bookmarkStart w:id="20" w:name="_Toc41249581"/>
       <w:r>
         <w:t>4.1 Реализация сущностей</w:t>
       </w:r>
@@ -6749,7 +6834,7 @@
         <w:ind w:left="709"/>
       </w:pPr>
       <w:bookmarkStart w:id="21" w:name="_Toc9574725"/>
-      <w:bookmarkStart w:id="22" w:name="_Toc41247520"/>
+      <w:bookmarkStart w:id="22" w:name="_Toc41249582"/>
       <w:r>
         <w:t>4.2 Реализация уровня доступа к данным</w:t>
       </w:r>
@@ -7195,7 +7280,7 @@
         <w:ind w:left="851"/>
       </w:pPr>
       <w:bookmarkStart w:id="23" w:name="_Toc9574726"/>
-      <w:bookmarkStart w:id="24" w:name="_Toc41247521"/>
+      <w:bookmarkStart w:id="24" w:name="_Toc41249583"/>
       <w:r>
         <w:t xml:space="preserve">4.3 Реализация архитектуры </w:t>
       </w:r>
@@ -7437,7 +7522,7 @@
         <w:ind w:left="851"/>
       </w:pPr>
       <w:bookmarkStart w:id="25" w:name="_Toc9574727"/>
-      <w:bookmarkStart w:id="26" w:name="_Toc41247522"/>
+      <w:bookmarkStart w:id="26" w:name="_Toc41249584"/>
       <w:r>
         <w:t>4.4 Реализация представления</w:t>
       </w:r>
@@ -7623,7 +7708,7 @@
         <w:jc w:val="both"/>
       </w:pPr>
       <w:bookmarkStart w:id="27" w:name="_Toc9574728"/>
-      <w:bookmarkStart w:id="28" w:name="_Toc41247523"/>
+      <w:bookmarkStart w:id="28" w:name="_Toc41249585"/>
       <w:r>
         <w:lastRenderedPageBreak/>
         <w:t>5 Тестирование, проверка работоспособности и анализ полученных результатов</w:t>
@@ -7676,7 +7761,7 @@
           <w:lang w:eastAsia="ru-RU"/>
         </w:rPr>
         <w:drawing>
-          <wp:anchor distT="0" distB="0" distL="114300" distR="114300" simplePos="0" relativeHeight="251672576" behindDoc="0" locked="0" layoutInCell="1" allowOverlap="1">
+          <wp:anchor distT="0" distB="0" distL="114300" distR="114300" simplePos="0" relativeHeight="251675648" behindDoc="0" locked="0" layoutInCell="1" allowOverlap="1">
             <wp:simplePos x="0" y="0"/>
             <wp:positionH relativeFrom="column">
               <wp:posOffset>1581785</wp:posOffset>
@@ -7789,6 +7874,8 @@
       <w:r>
         <w:t>унок 5.1 – Тест работоспособности репозитория</w:t>
       </w:r>
+      <w:bookmarkStart w:id="29" w:name="_GoBack"/>
+      <w:bookmarkEnd w:id="29"/>
     </w:p>
     <w:p>
       <w:pPr>
@@ -7841,6 +7928,13 @@
           <w:szCs w:val="28"/>
         </w:rPr>
         <w:t>который проверяет валидность данных и возвращает нам тип запрашиваемого окна, на оснавании которого и происходит генерация главного окна.</w:t>
+      </w:r>
+      <w:r>
+        <w:rPr>
+          <w:color w:val="auto"/>
+          <w:szCs w:val="28"/>
+        </w:rPr>
+        <w:t xml:space="preserve"> Процесс авторизации представлен в приложении Ж.</w:t>
       </w:r>
       <w:r>
         <w:rPr>
@@ -7970,7 +8064,7 @@
           <w:lang w:eastAsia="ru-RU"/>
         </w:rPr>
         <w:drawing>
-          <wp:anchor distT="0" distB="0" distL="114300" distR="114300" simplePos="0" relativeHeight="251676672" behindDoc="0" locked="0" layoutInCell="1" allowOverlap="1">
+          <wp:anchor distT="0" distB="0" distL="114300" distR="114300" simplePos="0" relativeHeight="251680768" behindDoc="0" locked="0" layoutInCell="1" allowOverlap="1">
             <wp:simplePos x="0" y="0"/>
             <wp:positionH relativeFrom="column">
               <wp:posOffset>1400810</wp:posOffset>
@@ -8368,10 +8462,12 @@
         </w:numPr>
         <w:jc w:val="center"/>
       </w:pPr>
+      <w:bookmarkStart w:id="30" w:name="_Toc41249586"/>
       <w:r>
         <w:lastRenderedPageBreak/>
         <w:t>ЗАКЛЮЧЕНИЕ</w:t>
       </w:r>
+      <w:bookmarkEnd w:id="30"/>
     </w:p>
     <w:p>
       <w:pPr>
@@ -8463,8 +8559,6 @@
       <w:r>
         <w:t>дстоящем семестре для студента; помогает найти сведения о своих одногруппниках и преподавателях, которые будут вести предметы.</w:t>
       </w:r>
-      <w:bookmarkStart w:id="29" w:name="_GoBack"/>
-      <w:bookmarkEnd w:id="29"/>
     </w:p>
     <w:p>
       <w:pPr>
@@ -8491,14 +8585,14 @@
           <w:lang w:val="en-US"/>
         </w:rPr>
       </w:pPr>
-      <w:bookmarkStart w:id="30" w:name="_Toc515195835"/>
-      <w:bookmarkStart w:id="31" w:name="_Toc41247524"/>
+      <w:bookmarkStart w:id="31" w:name="_Toc515195835"/>
+      <w:bookmarkStart w:id="32" w:name="_Toc41249587"/>
       <w:r>
         <w:lastRenderedPageBreak/>
         <w:t>Список используемых источников</w:t>
       </w:r>
-      <w:bookmarkEnd w:id="30"/>
       <w:bookmarkEnd w:id="31"/>
+      <w:bookmarkEnd w:id="32"/>
     </w:p>
     <w:p>
       <w:pPr>
@@ -9659,17 +9753,17 @@
         <w:spacing w:after="240"/>
         <w:jc w:val="left"/>
       </w:pPr>
-      <w:bookmarkStart w:id="32" w:name="_Toc515195836"/>
-      <w:bookmarkStart w:id="33" w:name="_Toc41247525"/>
+      <w:bookmarkStart w:id="33" w:name="_Toc515195836"/>
+      <w:bookmarkStart w:id="34" w:name="_Toc41249588"/>
       <w:r>
         <w:lastRenderedPageBreak/>
         <w:t xml:space="preserve">ПРИЛОЖЕНИЕ </w:t>
       </w:r>
-      <w:bookmarkEnd w:id="32"/>
+      <w:bookmarkEnd w:id="33"/>
       <w:r>
         <w:t>А</w:t>
       </w:r>
-      <w:bookmarkEnd w:id="33"/>
+      <w:bookmarkEnd w:id="34"/>
     </w:p>
     <w:p>
       <w:pPr>
@@ -9733,6 +9827,94 @@
     </w:p>
     <w:p>
       <w:pPr>
+        <w:tabs>
+          <w:tab w:val="clear" w:pos="916"/>
+          <w:tab w:val="clear" w:pos="1832"/>
+          <w:tab w:val="clear" w:pos="2748"/>
+          <w:tab w:val="clear" w:pos="3664"/>
+          <w:tab w:val="clear" w:pos="4580"/>
+          <w:tab w:val="clear" w:pos="5496"/>
+          <w:tab w:val="clear" w:pos="6412"/>
+          <w:tab w:val="clear" w:pos="7328"/>
+          <w:tab w:val="clear" w:pos="8244"/>
+          <w:tab w:val="clear" w:pos="9160"/>
+          <w:tab w:val="clear" w:pos="10076"/>
+          <w:tab w:val="clear" w:pos="10992"/>
+          <w:tab w:val="clear" w:pos="11908"/>
+          <w:tab w:val="clear" w:pos="12824"/>
+          <w:tab w:val="clear" w:pos="13740"/>
+          <w:tab w:val="clear" w:pos="14656"/>
+        </w:tabs>
+        <w:spacing w:after="200" w:line="276" w:lineRule="auto"/>
+        <w:ind w:firstLine="0"/>
+        <w:jc w:val="left"/>
+        <w:rPr>
+          <w:lang w:val="be-BY" w:eastAsia="be-BY"/>
+        </w:rPr>
+      </w:pPr>
+      <w:r>
+        <w:rPr>
+          <w:lang w:val="be-BY" w:eastAsia="be-BY"/>
+        </w:rPr>
+        <w:br w:type="page"/>
+      </w:r>
+    </w:p>
+    <w:p>
+      <w:pPr>
+        <w:rPr>
+          <w:lang w:val="be-BY" w:eastAsia="be-BY"/>
+        </w:rPr>
+      </w:pPr>
+      <w:r>
+        <w:rPr>
+          <w:noProof/>
+        </w:rPr>
+        <w:lastRenderedPageBreak/>
+        <w:drawing>
+          <wp:inline distT="0" distB="0" distL="0" distR="0">
+            <wp:extent cx="7703088" cy="5247465"/>
+            <wp:effectExtent l="8572" t="0" r="2223" b="2222"/>
+            <wp:docPr id="47" name="Рисунок 47"/>
+            <wp:cNvGraphicFramePr>
+              <a:graphicFrameLocks xmlns:a="http://schemas.openxmlformats.org/drawingml/2006/main" noChangeAspect="1"/>
+            </wp:cNvGraphicFramePr>
+            <a:graphic xmlns:a="http://schemas.openxmlformats.org/drawingml/2006/main">
+              <a:graphicData uri="http://schemas.openxmlformats.org/drawingml/2006/picture">
+                <pic:pic xmlns:pic="http://schemas.openxmlformats.org/drawingml/2006/picture">
+                  <pic:nvPicPr>
+                    <pic:cNvPr id="47" name="Untitled Diagram (2).png"/>
+                    <pic:cNvPicPr/>
+                  </pic:nvPicPr>
+                  <pic:blipFill>
+                    <a:blip r:embed="rId29">
+                      <a:extLst>
+                        <a:ext uri="{28A0092B-C50C-407E-A947-70E740481C1C}">
+                          <a14:useLocalDpi xmlns:a14="http://schemas.microsoft.com/office/drawing/2010/main" val="0"/>
+                        </a:ext>
+                      </a:extLst>
+                    </a:blip>
+                    <a:stretch>
+                      <a:fillRect/>
+                    </a:stretch>
+                  </pic:blipFill>
+                  <pic:spPr>
+                    <a:xfrm rot="5400000">
+                      <a:off x="0" y="0"/>
+                      <a:ext cx="7705342" cy="5249000"/>
+                    </a:xfrm>
+                    <a:prstGeom prst="rect">
+                      <a:avLst/>
+                    </a:prstGeom>
+                  </pic:spPr>
+                </pic:pic>
+              </a:graphicData>
+            </a:graphic>
+          </wp:inline>
+        </w:drawing>
+      </w:r>
+    </w:p>
+    <w:p>
+      <w:pPr>
         <w:pStyle w:val="1"/>
         <w:numPr>
           <w:ilvl w:val="0"/>
@@ -9741,7 +9923,7 @@
         <w:spacing w:after="240"/>
         <w:jc w:val="left"/>
       </w:pPr>
-      <w:bookmarkStart w:id="34" w:name="_Toc41247526"/>
+      <w:bookmarkStart w:id="35" w:name="_Toc41249589"/>
       <w:r>
         <w:lastRenderedPageBreak/>
         <w:t xml:space="preserve">ПРИЛОЖЕНИЕ </w:t>
@@ -9749,7 +9931,7 @@
       <w:r>
         <w:t>Б</w:t>
       </w:r>
-      <w:bookmarkEnd w:id="34"/>
+      <w:bookmarkEnd w:id="35"/>
     </w:p>
     <w:p>
       <w:pPr>
@@ -9762,7 +9944,7 @@
           <w:noProof/>
         </w:rPr>
         <w:drawing>
-          <wp:anchor distT="0" distB="0" distL="114300" distR="114300" simplePos="0" relativeHeight="251642880" behindDoc="1" locked="0" layoutInCell="1" allowOverlap="1">
+          <wp:anchor distT="0" distB="0" distL="114300" distR="114300" simplePos="0" relativeHeight="251639808" behindDoc="1" locked="0" layoutInCell="1" allowOverlap="1">
             <wp:simplePos x="0" y="0"/>
             <wp:positionH relativeFrom="column">
               <wp:posOffset>1667510</wp:posOffset>
@@ -9785,7 +9967,7 @@
                     <pic:cNvPicPr/>
                   </pic:nvPicPr>
                   <pic:blipFill>
-                    <a:blip r:embed="rId29">
+                    <a:blip r:embed="rId30">
                       <a:extLst>
                         <a:ext uri="{28A0092B-C50C-407E-A947-70E740481C1C}">
                           <a14:useLocalDpi xmlns:a14="http://schemas.microsoft.com/office/drawing/2010/main" val="0"/>
@@ -9856,12 +10038,12 @@
           <w:lang w:val="ru-RU"/>
         </w:rPr>
       </w:pPr>
-      <w:bookmarkStart w:id="35" w:name="_Toc41247527"/>
+      <w:bookmarkStart w:id="36" w:name="_Toc41249590"/>
       <w:r>
         <w:lastRenderedPageBreak/>
         <w:t>ПРИЛОЖЕНИЕ В</w:t>
       </w:r>
-      <w:bookmarkEnd w:id="35"/>
+      <w:bookmarkEnd w:id="36"/>
     </w:p>
     <w:p>
       <w:pPr>
@@ -9890,7 +10072,7 @@
                     <pic:cNvPicPr/>
                   </pic:nvPicPr>
                   <pic:blipFill>
-                    <a:blip r:embed="rId30">
+                    <a:blip r:embed="rId31">
                       <a:extLst>
                         <a:ext uri="{28A0092B-C50C-407E-A947-70E740481C1C}">
                           <a14:useLocalDpi xmlns:a14="http://schemas.microsoft.com/office/drawing/2010/main" val="0"/>
@@ -9927,7 +10109,7 @@
         <w:spacing w:after="240"/>
         <w:jc w:val="left"/>
       </w:pPr>
-      <w:bookmarkStart w:id="36" w:name="_Toc41247528"/>
+      <w:bookmarkStart w:id="37" w:name="_Toc41249591"/>
       <w:r>
         <w:lastRenderedPageBreak/>
         <w:t xml:space="preserve">ПРИЛОЖЕНИЕ </w:t>
@@ -9935,7 +10117,7 @@
       <w:r>
         <w:t>Г</w:t>
       </w:r>
-      <w:bookmarkEnd w:id="36"/>
+      <w:bookmarkEnd w:id="37"/>
     </w:p>
     <w:p>
       <w:pPr>
@@ -9971,7 +10153,7 @@
                     <pic:cNvPicPr/>
                   </pic:nvPicPr>
                   <pic:blipFill>
-                    <a:blip r:embed="rId31">
+                    <a:blip r:embed="rId32">
                       <a:extLst>
                         <a:ext uri="{28A0092B-C50C-407E-A947-70E740481C1C}">
                           <a14:useLocalDpi xmlns:a14="http://schemas.microsoft.com/office/drawing/2010/main" val="0"/>
@@ -10040,7 +10222,7 @@
         <w:spacing w:after="240"/>
         <w:jc w:val="left"/>
       </w:pPr>
-      <w:bookmarkStart w:id="37" w:name="_Toc41247529"/>
+      <w:bookmarkStart w:id="38" w:name="_Toc41249592"/>
       <w:r>
         <w:lastRenderedPageBreak/>
         <w:t xml:space="preserve">ПРИЛОЖЕНИЕ </w:t>
@@ -10048,7 +10230,7 @@
       <w:r>
         <w:t>Д</w:t>
       </w:r>
-      <w:bookmarkEnd w:id="37"/>
+      <w:bookmarkEnd w:id="38"/>
     </w:p>
     <w:p>
       <w:pPr>
@@ -10061,7 +10243,7 @@
           <w:noProof/>
         </w:rPr>
         <w:drawing>
-          <wp:anchor distT="0" distB="0" distL="114300" distR="114300" simplePos="0" relativeHeight="251651072" behindDoc="0" locked="0" layoutInCell="1" allowOverlap="1">
+          <wp:anchor distT="0" distB="0" distL="114300" distR="114300" simplePos="0" relativeHeight="251650048" behindDoc="0" locked="0" layoutInCell="1" allowOverlap="1">
             <wp:simplePos x="0" y="0"/>
             <wp:positionH relativeFrom="column">
               <wp:posOffset>635</wp:posOffset>
@@ -10084,7 +10266,7 @@
                     <pic:cNvPicPr/>
                   </pic:nvPicPr>
                   <pic:blipFill rotWithShape="1">
-                    <a:blip r:embed="rId32">
+                    <a:blip r:embed="rId33">
                       <a:extLst>
                         <a:ext uri="{28A0092B-C50C-407E-A947-70E740481C1C}">
                           <a14:useLocalDpi xmlns:a14="http://schemas.microsoft.com/office/drawing/2010/main" val="0"/>
@@ -10130,6 +10312,94 @@
     </w:p>
     <w:p>
       <w:pPr>
+        <w:tabs>
+          <w:tab w:val="clear" w:pos="916"/>
+          <w:tab w:val="clear" w:pos="1832"/>
+          <w:tab w:val="clear" w:pos="2748"/>
+          <w:tab w:val="clear" w:pos="3664"/>
+          <w:tab w:val="clear" w:pos="4580"/>
+          <w:tab w:val="clear" w:pos="5496"/>
+          <w:tab w:val="clear" w:pos="6412"/>
+          <w:tab w:val="clear" w:pos="7328"/>
+          <w:tab w:val="clear" w:pos="8244"/>
+          <w:tab w:val="clear" w:pos="9160"/>
+          <w:tab w:val="clear" w:pos="10076"/>
+          <w:tab w:val="clear" w:pos="10992"/>
+          <w:tab w:val="clear" w:pos="11908"/>
+          <w:tab w:val="clear" w:pos="12824"/>
+          <w:tab w:val="clear" w:pos="13740"/>
+          <w:tab w:val="clear" w:pos="14656"/>
+        </w:tabs>
+        <w:spacing w:after="200" w:line="276" w:lineRule="auto"/>
+        <w:ind w:firstLine="0"/>
+        <w:jc w:val="left"/>
+        <w:rPr>
+          <w:lang w:val="be-BY" w:eastAsia="be-BY"/>
+        </w:rPr>
+      </w:pPr>
+      <w:r>
+        <w:rPr>
+          <w:lang w:val="be-BY" w:eastAsia="be-BY"/>
+        </w:rPr>
+        <w:br w:type="page"/>
+      </w:r>
+    </w:p>
+    <w:p>
+      <w:pPr>
+        <w:rPr>
+          <w:lang w:val="be-BY" w:eastAsia="be-BY"/>
+        </w:rPr>
+      </w:pPr>
+      <w:r>
+        <w:rPr>
+          <w:noProof/>
+        </w:rPr>
+        <w:lastRenderedPageBreak/>
+        <w:drawing>
+          <wp:inline distT="0" distB="0" distL="0" distR="0">
+            <wp:extent cx="8795880" cy="5945436"/>
+            <wp:effectExtent l="0" t="3492" r="0" b="0"/>
+            <wp:docPr id="45" name="Рисунок 45"/>
+            <wp:cNvGraphicFramePr>
+              <a:graphicFrameLocks xmlns:a="http://schemas.openxmlformats.org/drawingml/2006/main" noChangeAspect="1"/>
+            </wp:cNvGraphicFramePr>
+            <a:graphic xmlns:a="http://schemas.openxmlformats.org/drawingml/2006/main">
+              <a:graphicData uri="http://schemas.openxmlformats.org/drawingml/2006/picture">
+                <pic:pic xmlns:pic="http://schemas.openxmlformats.org/drawingml/2006/picture">
+                  <pic:nvPicPr>
+                    <pic:cNvPr id="45" name="Untitled Diagram (2).png"/>
+                    <pic:cNvPicPr/>
+                  </pic:nvPicPr>
+                  <pic:blipFill>
+                    <a:blip r:embed="rId34">
+                      <a:extLst>
+                        <a:ext uri="{28A0092B-C50C-407E-A947-70E740481C1C}">
+                          <a14:useLocalDpi xmlns:a14="http://schemas.microsoft.com/office/drawing/2010/main" val="0"/>
+                        </a:ext>
+                      </a:extLst>
+                    </a:blip>
+                    <a:stretch>
+                      <a:fillRect/>
+                    </a:stretch>
+                  </pic:blipFill>
+                  <pic:spPr>
+                    <a:xfrm rot="5400000">
+                      <a:off x="0" y="0"/>
+                      <a:ext cx="8801245" cy="5949062"/>
+                    </a:xfrm>
+                    <a:prstGeom prst="rect">
+                      <a:avLst/>
+                    </a:prstGeom>
+                  </pic:spPr>
+                </pic:pic>
+              </a:graphicData>
+            </a:graphic>
+          </wp:inline>
+        </w:drawing>
+      </w:r>
+    </w:p>
+    <w:p>
+      <w:pPr>
         <w:pStyle w:val="1"/>
         <w:numPr>
           <w:ilvl w:val="0"/>
@@ -10138,7 +10408,7 @@
         <w:spacing w:after="240"/>
         <w:jc w:val="left"/>
       </w:pPr>
-      <w:bookmarkStart w:id="38" w:name="_Toc41247530"/>
+      <w:bookmarkStart w:id="39" w:name="_Toc41249593"/>
       <w:r>
         <w:lastRenderedPageBreak/>
         <w:t xml:space="preserve">ПРИЛОЖЕНИЕ </w:t>
@@ -10146,7 +10416,7 @@
       <w:r>
         <w:t>Е</w:t>
       </w:r>
-      <w:bookmarkEnd w:id="38"/>
+      <w:bookmarkEnd w:id="39"/>
     </w:p>
     <w:p>
       <w:pPr>
@@ -10159,7 +10429,7 @@
           <w:noProof/>
         </w:rPr>
         <w:drawing>
-          <wp:anchor distT="0" distB="0" distL="114300" distR="114300" simplePos="0" relativeHeight="251669504" behindDoc="0" locked="0" layoutInCell="1" allowOverlap="1">
+          <wp:anchor distT="0" distB="0" distL="114300" distR="114300" simplePos="0" relativeHeight="251671552" behindDoc="0" locked="0" layoutInCell="1" allowOverlap="1">
             <wp:simplePos x="0" y="0"/>
             <wp:positionH relativeFrom="column">
               <wp:posOffset>57785</wp:posOffset>
@@ -10182,7 +10452,7 @@
                     <pic:cNvPicPr/>
                   </pic:nvPicPr>
                   <pic:blipFill>
-                    <a:blip r:embed="rId33">
+                    <a:blip r:embed="rId35">
                       <a:extLst>
                         <a:ext uri="{28A0092B-C50C-407E-A947-70E740481C1C}">
                           <a14:useLocalDpi xmlns:a14="http://schemas.microsoft.com/office/drawing/2010/main" val="0"/>
@@ -10213,7 +10483,7 @@
           <w:noProof/>
         </w:rPr>
         <w:drawing>
-          <wp:anchor distT="0" distB="0" distL="114300" distR="114300" simplePos="0" relativeHeight="251658240" behindDoc="0" locked="0" layoutInCell="1" allowOverlap="1">
+          <wp:anchor distT="0" distB="0" distL="114300" distR="114300" simplePos="0" relativeHeight="251657216" behindDoc="0" locked="0" layoutInCell="1" allowOverlap="1">
             <wp:simplePos x="0" y="0"/>
             <wp:positionH relativeFrom="column">
               <wp:posOffset>635</wp:posOffset>
@@ -10236,7 +10506,7 @@
                     <pic:cNvPicPr/>
                   </pic:nvPicPr>
                   <pic:blipFill>
-                    <a:blip r:embed="rId34">
+                    <a:blip r:embed="rId36">
                       <a:extLst>
                         <a:ext uri="{28A0092B-C50C-407E-A947-70E740481C1C}">
                           <a14:useLocalDpi xmlns:a14="http://schemas.microsoft.com/office/drawing/2010/main" val="0"/>
@@ -10267,7 +10537,7 @@
           <w:noProof/>
         </w:rPr>
         <w:drawing>
-          <wp:anchor distT="0" distB="0" distL="114300" distR="114300" simplePos="0" relativeHeight="251663360" behindDoc="0" locked="0" layoutInCell="1" allowOverlap="1">
+          <wp:anchor distT="0" distB="0" distL="114300" distR="114300" simplePos="0" relativeHeight="251664384" behindDoc="0" locked="0" layoutInCell="1" allowOverlap="1">
             <wp:simplePos x="0" y="0"/>
             <wp:positionH relativeFrom="column">
               <wp:posOffset>635</wp:posOffset>
@@ -10290,7 +10560,7 @@
                     <pic:cNvPicPr/>
                   </pic:nvPicPr>
                   <pic:blipFill>
-                    <a:blip r:embed="rId35">
+                    <a:blip r:embed="rId37">
                       <a:extLst>
                         <a:ext uri="{28A0092B-C50C-407E-A947-70E740481C1C}">
                           <a14:useLocalDpi xmlns:a14="http://schemas.microsoft.com/office/drawing/2010/main" val="0"/>
@@ -10330,17 +10600,76 @@
           <w:lang w:val="ru-RU"/>
         </w:rPr>
       </w:pPr>
-      <w:bookmarkStart w:id="39" w:name="_Toc41247531"/>
+      <w:bookmarkStart w:id="40" w:name="_Toc41249594"/>
       <w:r>
         <w:lastRenderedPageBreak/>
-        <w:t>ПРИЛОЖЕНИЕ 6</w:t>
-      </w:r>
-      <w:bookmarkEnd w:id="39"/>
+        <w:t xml:space="preserve">ПРИЛОЖЕНИЕ </w:t>
+      </w:r>
+      <w:bookmarkEnd w:id="40"/>
+      <w:r>
+        <w:rPr>
+          <w:lang w:val="ru-RU"/>
+        </w:rPr>
+        <w:t>Ж</w:t>
+      </w:r>
+    </w:p>
+    <w:p>
+      <w:pPr>
+        <w:rPr>
+          <w:lang w:eastAsia="be-BY"/>
+        </w:rPr>
+      </w:pPr>
+      <w:r>
+        <w:rPr>
+          <w:noProof/>
+        </w:rPr>
+        <w:drawing>
+          <wp:inline distT="0" distB="0" distL="0" distR="0">
+            <wp:extent cx="7996334" cy="5083071"/>
+            <wp:effectExtent l="8890" t="0" r="0" b="0"/>
+            <wp:docPr id="46" name="Рисунок 46"/>
+            <wp:cNvGraphicFramePr>
+              <a:graphicFrameLocks xmlns:a="http://schemas.openxmlformats.org/drawingml/2006/main" noChangeAspect="1"/>
+            </wp:cNvGraphicFramePr>
+            <a:graphic xmlns:a="http://schemas.openxmlformats.org/drawingml/2006/main">
+              <a:graphicData uri="http://schemas.openxmlformats.org/drawingml/2006/picture">
+                <pic:pic xmlns:pic="http://schemas.openxmlformats.org/drawingml/2006/picture">
+                  <pic:nvPicPr>
+                    <pic:cNvPr id="46" name="Auth.png"/>
+                    <pic:cNvPicPr/>
+                  </pic:nvPicPr>
+                  <pic:blipFill>
+                    <a:blip r:embed="rId38">
+                      <a:extLst>
+                        <a:ext uri="{28A0092B-C50C-407E-A947-70E740481C1C}">
+                          <a14:useLocalDpi xmlns:a14="http://schemas.microsoft.com/office/drawing/2010/main" val="0"/>
+                        </a:ext>
+                      </a:extLst>
+                    </a:blip>
+                    <a:stretch>
+                      <a:fillRect/>
+                    </a:stretch>
+                  </pic:blipFill>
+                  <pic:spPr>
+                    <a:xfrm rot="5400000">
+                      <a:off x="0" y="0"/>
+                      <a:ext cx="8004180" cy="5088059"/>
+                    </a:xfrm>
+                    <a:prstGeom prst="rect">
+                      <a:avLst/>
+                    </a:prstGeom>
+                  </pic:spPr>
+                </pic:pic>
+              </a:graphicData>
+            </a:graphic>
+          </wp:inline>
+        </w:drawing>
+      </w:r>
     </w:p>
     <w:sectPr>
-      <w:headerReference w:type="default" r:id="rId36"/>
-      <w:footerReference w:type="default" r:id="rId37"/>
-      <w:footerReference w:type="first" r:id="rId38"/>
+      <w:headerReference w:type="default" r:id="rId39"/>
+      <w:footerReference w:type="default" r:id="rId40"/>
+      <w:footerReference w:type="first" r:id="rId41"/>
       <w:pgSz w:w="11906" w:h="16838"/>
       <w:pgMar w:top="1134" w:right="567" w:bottom="851" w:left="1304" w:header="567" w:footer="567" w:gutter="0"/>
       <w:cols w:space="708"/>
@@ -10399,7 +10728,7 @@
           <w:rPr>
             <w:noProof/>
           </w:rPr>
-          <w:t>22</w:t>
+          <w:t>20</w:t>
         </w:r>
         <w:r>
           <w:fldChar w:fldCharType="end"/>
@@ -16447,7 +16776,7 @@
 </file>
 
 <file path=customXml/itemProps1.xml><?xml version="1.0" encoding="utf-8"?>
-<ds:datastoreItem xmlns:ds="http://schemas.openxmlformats.org/officeDocument/2006/customXml" ds:itemID="{900C4491-4473-43D4-A580-530ABFBBBD96}">
+<ds:datastoreItem xmlns:ds="http://schemas.openxmlformats.org/officeDocument/2006/customXml" ds:itemID="{33CC059E-0D88-4852-B911-7019716D3771}">
   <ds:schemaRefs>
     <ds:schemaRef ds:uri="http://schemas.openxmlformats.org/officeDocument/2006/bibliography"/>
   </ds:schemaRefs>

</xml_diff>